<commit_message>
Refactoring and adding test cases.
</commit_message>
<xml_diff>
--- a/Design/testspec.docx
+++ b/Design/testspec.docx
@@ -6,23 +6,21 @@
       <w:pPr>
         <w:pStyle w:val="Heading1"/>
       </w:pPr>
-      <w:bookmarkStart w:id="0" w:name="_GoBack"/>
-      <w:bookmarkEnd w:id="0"/>
       <w:r>
         <w:t>Test Specs</w:t>
       </w:r>
     </w:p>
     <w:p>
       <w:r>
-        <w:t xml:space="preserve">We will use unit testing with the </w:t>
+        <w:t>We will use unit testing with the JUnit framework to test specific methods of importance to ensure they behave as expected.  The methods we will test are load and unloa</w:t>
       </w:r>
-      <w:proofErr w:type="spellStart"/>
       <w:r>
-        <w:t>JUnit</w:t>
+        <w:t>d bundle in the plugin manager, as these are the most important methods in the project</w:t>
       </w:r>
-      <w:proofErr w:type="spellEnd"/>
+      <w:bookmarkStart w:id="0" w:name="_GoBack"/>
+      <w:bookmarkEnd w:id="0"/>
       <w:r>
-        <w:t xml:space="preserve"> framework to test specific methods of importance to ensure they behave as expected.  The methods we will test are load and unload bundle in the plugin manager.  We will also test adding and removing plugins in the host.</w:t>
+        <w:t>.</w:t>
       </w:r>
     </w:p>
     <w:sectPr>

</xml_diff>